<commit_message>
updated documentation, reports, READMEs
</commit_message>
<xml_diff>
--- a/documentation/5576-0001_project-architecture_reed-white_12367576.docx
+++ b/documentation/5576-0001_project-architecture_reed-white_12367576.docx
@@ -502,12 +502,12 @@
           <wp:inline distB="114300" distT="114300" distL="114300" distR="114300">
             <wp:extent cx="5943600" cy="2286000"/>
             <wp:effectExtent b="12700" l="12700" r="12700" t="12700"/>
-            <wp:docPr id="8" name="image6.png"/>
+            <wp:docPr id="8" name="image1.png"/>
             <a:graphic>
               <a:graphicData uri="http://schemas.openxmlformats.org/drawingml/2006/picture">
                 <pic:pic>
                   <pic:nvPicPr>
-                    <pic:cNvPr id="0" name="image6.png"/>
+                    <pic:cNvPr id="0" name="image1.png"/>
                     <pic:cNvPicPr preferRelativeResize="0"/>
                   </pic:nvPicPr>
                   <pic:blipFill>
@@ -673,12 +673,12 @@
           <wp:inline distB="114300" distT="114300" distL="114300" distR="114300">
             <wp:extent cx="5943600" cy="3175000"/>
             <wp:effectExtent b="12700" l="12700" r="12700" t="12700"/>
-            <wp:docPr id="6" name="image2.png"/>
+            <wp:docPr id="6" name="image3.png"/>
             <a:graphic>
               <a:graphicData uri="http://schemas.openxmlformats.org/drawingml/2006/picture">
                 <pic:pic>
                   <pic:nvPicPr>
-                    <pic:cNvPr id="0" name="image2.png"/>
+                    <pic:cNvPr id="0" name="image3.png"/>
                     <pic:cNvPicPr preferRelativeResize="0"/>
                   </pic:nvPicPr>
                   <pic:blipFill>
@@ -878,9 +878,25 @@
         <w:pStyle w:val="Heading3"/>
         <w:rPr/>
       </w:pPr>
-      <w:bookmarkStart w:colFirst="0" w:colLast="0" w:name="_heading=h.9j7j4ptdk72m" w:id="10"/>
+      <w:bookmarkStart w:colFirst="0" w:colLast="0" w:name="_heading=h.s4icibhxu9ii" w:id="10"/>
       <w:bookmarkEnd w:id="10"/>
       <w:r>
+        <w:br w:type="page"/>
+      </w:r>
+      <w:r>
+        <w:rPr>
+          <w:rtl w:val="0"/>
+        </w:rPr>
+      </w:r>
+    </w:p>
+    <w:p>
+      <w:pPr>
+        <w:pStyle w:val="Heading3"/>
+        <w:rPr/>
+      </w:pPr>
+      <w:bookmarkStart w:colFirst="0" w:colLast="0" w:name="_heading=h.9j7j4ptdk72m" w:id="11"/>
+      <w:bookmarkEnd w:id="11"/>
+      <w:r>
         <w:rPr>
           <w:rtl w:val="0"/>
         </w:rPr>
@@ -903,8 +919,8 @@
         <w:pStyle w:val="Heading4"/>
         <w:rPr/>
       </w:pPr>
-      <w:bookmarkStart w:colFirst="0" w:colLast="0" w:name="_heading=h.58rovcmy5zvc" w:id="11"/>
-      <w:bookmarkEnd w:id="11"/>
+      <w:bookmarkStart w:colFirst="0" w:colLast="0" w:name="_heading=h.58rovcmy5zvc" w:id="12"/>
+      <w:bookmarkEnd w:id="12"/>
       <w:r>
         <w:rPr>
           <w:rtl w:val="0"/>
@@ -922,12 +938,12 @@
           <wp:inline distB="114300" distT="114300" distL="114300" distR="114300">
             <wp:extent cx="5943600" cy="2324100"/>
             <wp:effectExtent b="12700" l="12700" r="12700" t="12700"/>
-            <wp:docPr id="5" name="image3.png"/>
+            <wp:docPr id="5" name="image2.png"/>
             <a:graphic>
               <a:graphicData uri="http://schemas.openxmlformats.org/drawingml/2006/picture">
                 <pic:pic>
                   <pic:nvPicPr>
-                    <pic:cNvPr id="0" name="image3.png"/>
+                    <pic:cNvPr id="0" name="image2.png"/>
                     <pic:cNvPicPr preferRelativeResize="0"/>
                   </pic:nvPicPr>
                   <pic:blipFill>
@@ -1023,8 +1039,8 @@
         <w:pStyle w:val="Heading4"/>
         <w:rPr/>
       </w:pPr>
-      <w:bookmarkStart w:colFirst="0" w:colLast="0" w:name="_heading=h.r609cpav0mg3" w:id="12"/>
-      <w:bookmarkEnd w:id="12"/>
+      <w:bookmarkStart w:colFirst="0" w:colLast="0" w:name="_heading=h.r609cpav0mg3" w:id="13"/>
+      <w:bookmarkEnd w:id="13"/>
       <w:r>
         <w:rPr>
           <w:rtl w:val="0"/>
@@ -1042,12 +1058,12 @@
           <wp:inline distB="114300" distT="114300" distL="114300" distR="114300">
             <wp:extent cx="5943600" cy="2552700"/>
             <wp:effectExtent b="12700" l="12700" r="12700" t="12700"/>
-            <wp:docPr id="7" name="image1.png"/>
+            <wp:docPr id="7" name="image6.png"/>
             <a:graphic>
               <a:graphicData uri="http://schemas.openxmlformats.org/drawingml/2006/picture">
                 <pic:pic>
                   <pic:nvPicPr>
-                    <pic:cNvPr id="0" name="image1.png"/>
+                    <pic:cNvPr id="0" name="image6.png"/>
                     <pic:cNvPicPr preferRelativeResize="0"/>
                   </pic:nvPicPr>
                   <pic:blipFill>
@@ -2073,7 +2089,7 @@
 
 <file path=customXML/item1.xml><?xml version="1.0" encoding="utf-8"?>
 <go:gDocsCustomXmlDataStorage xmlns:go="http://customooxmlschemas.google.com/" xmlns:r="http://schemas.openxmlformats.org/officeDocument/2006/relationships" uri="GoogleDocsCustomDataVersion2">
-  <go:docsCustomData xmlns:go="http://customooxmlschemas.google.com/" roundtripDataSignature="AMtx7mhusyy5vCuKsYRZUb3ZS75FfUmEKQ==">CgMxLjAyCGguZ2pkZ3hzMgloLjN6bnlzaDcyDmgucmgzd2l5ZXRudTJjMg5oLm5ycWt4MzMxcWZoNTIOaC41eW95NDJ5cDg0am4yDmguaHUxZHg3Ym9zb2J4Mg5oLnB4dnU3amFvYmN6OTIOaC43OHFqaXZsMnBuYmUyDmguMm0zcG11bHp1czljMg5oLjJ4Mmg2cnQ4Y3VzMjIOaC45ajdqNHB0ZGs3Mm0yDmguNThyb3ZjbXk1enZjMg5oLnI2MDljcGF2MG1nMzgAciExMW40SVRGT2FVZkR5T1hEZGdocEFuLWpMamg4WnI5LW8=</go:docsCustomData>
+  <go:docsCustomData xmlns:go="http://customooxmlschemas.google.com/" roundtripDataSignature="AMtx7mj29NZWvsa17xeLzbcv6TCiPtsUrw==">CgMxLjAyCGguZ2pkZ3hzMgloLjN6bnlzaDcyDmgucmgzd2l5ZXRudTJjMg5oLm5ycWt4MzMxcWZoNTIOaC41eW95NDJ5cDg0am4yDmguaHUxZHg3Ym9zb2J4Mg5oLnB4dnU3amFvYmN6OTIOaC43OHFqaXZsMnBuYmUyDmguMm0zcG11bHp1czljMg5oLjJ4Mmg2cnQ4Y3VzMjIOaC5zNGljaWJoeHU5aWkyDmguOWo3ajRwdGRrNzJtMg5oLjU4cm92Y215NXp2YzIOaC5yNjA5Y3BhdjBtZzM4AHIhMTFuNElURk9hVWZEeU9YRGRnaHBBbi1qTGpoOFpyOS1v</go:docsCustomData>
 </go:gDocsCustomXmlDataStorage>
 </file>
 

</xml_diff>